<commit_message>
Styling verbeterd: tabelranden eerste kolom
</commit_message>
<xml_diff>
--- a/Standaarden kaart.docx
+++ b/Standaarden kaart.docx
@@ -92,6 +92,9 @@
         <w:tc>
           <w:tcPr>
             <w:tcW w:w="2561" w:type="dxa"/>
+            <w:tcBorders>
+              <w:bottom w:val="single" w:sz="4" w:space="0" w:color="auto"/>
+            </w:tcBorders>
           </w:tcPr>
           <w:p>
             <w:pPr>
@@ -250,6 +253,9 @@
         <w:tc>
           <w:tcPr>
             <w:tcW w:w="2561" w:type="dxa"/>
+            <w:tcBorders>
+              <w:bottom w:val="nil"/>
+            </w:tcBorders>
             <w:shd w:val="clear" w:color="auto" w:fill="423591"/>
           </w:tcPr>
           <w:p>
@@ -331,6 +337,10 @@
         <w:tc>
           <w:tcPr>
             <w:tcW w:w="2561" w:type="dxa"/>
+            <w:tcBorders>
+              <w:top w:val="nil"/>
+              <w:bottom w:val="nil"/>
+            </w:tcBorders>
             <w:shd w:val="clear" w:color="auto" w:fill="423591"/>
           </w:tcPr>
           <w:p>
@@ -462,6 +472,10 @@
         <w:tc>
           <w:tcPr>
             <w:tcW w:w="2561" w:type="dxa"/>
+            <w:tcBorders>
+              <w:top w:val="nil"/>
+              <w:bottom w:val="nil"/>
+            </w:tcBorders>
             <w:shd w:val="clear" w:color="auto" w:fill="423591"/>
           </w:tcPr>
           <w:p>
@@ -523,6 +537,10 @@
         <w:tc>
           <w:tcPr>
             <w:tcW w:w="2561" w:type="dxa"/>
+            <w:tcBorders>
+              <w:top w:val="nil"/>
+              <w:bottom w:val="nil"/>
+            </w:tcBorders>
             <w:shd w:val="clear" w:color="auto" w:fill="423591"/>
           </w:tcPr>
           <w:p>
@@ -584,6 +602,10 @@
         <w:tc>
           <w:tcPr>
             <w:tcW w:w="2561" w:type="dxa"/>
+            <w:tcBorders>
+              <w:top w:val="nil"/>
+              <w:bottom w:val="nil"/>
+            </w:tcBorders>
             <w:shd w:val="clear" w:color="auto" w:fill="423591"/>
           </w:tcPr>
           <w:p>
@@ -645,6 +667,10 @@
         <w:tc>
           <w:tcPr>
             <w:tcW w:w="2561" w:type="dxa"/>
+            <w:tcBorders>
+              <w:top w:val="nil"/>
+              <w:bottom w:val="nil"/>
+            </w:tcBorders>
             <w:shd w:val="clear" w:color="auto" w:fill="423591"/>
           </w:tcPr>
           <w:p>
@@ -706,6 +732,10 @@
         <w:tc>
           <w:tcPr>
             <w:tcW w:w="2561" w:type="dxa"/>
+            <w:tcBorders>
+              <w:top w:val="nil"/>
+              <w:bottom w:val="nil"/>
+            </w:tcBorders>
             <w:shd w:val="clear" w:color="auto" w:fill="EBA778"/>
           </w:tcPr>
           <w:p>
@@ -780,6 +810,10 @@
         <w:tc>
           <w:tcPr>
             <w:tcW w:w="2561" w:type="dxa"/>
+            <w:tcBorders>
+              <w:top w:val="nil"/>
+              <w:bottom w:val="nil"/>
+            </w:tcBorders>
             <w:shd w:val="clear" w:color="auto" w:fill="EBA778"/>
           </w:tcPr>
           <w:p>
@@ -905,6 +939,10 @@
         <w:tc>
           <w:tcPr>
             <w:tcW w:w="2561" w:type="dxa"/>
+            <w:tcBorders>
+              <w:top w:val="nil"/>
+              <w:bottom w:val="nil"/>
+            </w:tcBorders>
             <w:shd w:val="clear" w:color="auto" w:fill="EBA778"/>
           </w:tcPr>
           <w:p>
@@ -1014,6 +1052,10 @@
         <w:tc>
           <w:tcPr>
             <w:tcW w:w="2561" w:type="dxa"/>
+            <w:tcBorders>
+              <w:top w:val="nil"/>
+              <w:bottom w:val="nil"/>
+            </w:tcBorders>
             <w:shd w:val="clear" w:color="auto" w:fill="EBA778"/>
           </w:tcPr>
           <w:p>
@@ -1139,6 +1181,10 @@
         <w:tc>
           <w:tcPr>
             <w:tcW w:w="2561" w:type="dxa"/>
+            <w:tcBorders>
+              <w:top w:val="nil"/>
+              <w:bottom w:val="nil"/>
+            </w:tcBorders>
             <w:shd w:val="clear" w:color="auto" w:fill="EBA778"/>
           </w:tcPr>
           <w:p>
@@ -1243,6 +1289,10 @@
         <w:tc>
           <w:tcPr>
             <w:tcW w:w="2561" w:type="dxa"/>
+            <w:tcBorders>
+              <w:top w:val="nil"/>
+              <w:bottom w:val="nil"/>
+            </w:tcBorders>
             <w:shd w:val="clear" w:color="auto" w:fill="EBA778"/>
           </w:tcPr>
           <w:p>
@@ -1361,6 +1411,10 @@
         <w:tc>
           <w:tcPr>
             <w:tcW w:w="2561" w:type="dxa"/>
+            <w:tcBorders>
+              <w:top w:val="nil"/>
+              <w:bottom w:val="nil"/>
+            </w:tcBorders>
             <w:shd w:val="clear" w:color="auto" w:fill="EBA778"/>
           </w:tcPr>
           <w:p>
@@ -1465,6 +1519,10 @@
         <w:tc>
           <w:tcPr>
             <w:tcW w:w="2561" w:type="dxa"/>
+            <w:tcBorders>
+              <w:top w:val="nil"/>
+              <w:bottom w:val="nil"/>
+            </w:tcBorders>
             <w:shd w:val="clear" w:color="auto" w:fill="EB5E6E"/>
           </w:tcPr>
           <w:p>
@@ -1546,6 +1604,10 @@
         <w:tc>
           <w:tcPr>
             <w:tcW w:w="2561" w:type="dxa"/>
+            <w:tcBorders>
+              <w:top w:val="nil"/>
+              <w:bottom w:val="nil"/>
+            </w:tcBorders>
             <w:shd w:val="clear" w:color="auto" w:fill="EB5E6E"/>
           </w:tcPr>
           <w:p>
@@ -1691,6 +1753,10 @@
         <w:tc>
           <w:tcPr>
             <w:tcW w:w="2561" w:type="dxa"/>
+            <w:tcBorders>
+              <w:top w:val="nil"/>
+              <w:bottom w:val="nil"/>
+            </w:tcBorders>
             <w:shd w:val="clear" w:color="auto" w:fill="EB5E6E"/>
           </w:tcPr>
           <w:p>
@@ -1795,6 +1861,10 @@
         <w:tc>
           <w:tcPr>
             <w:tcW w:w="2561" w:type="dxa"/>
+            <w:tcBorders>
+              <w:top w:val="nil"/>
+              <w:bottom w:val="nil"/>
+            </w:tcBorders>
             <w:shd w:val="clear" w:color="auto" w:fill="EB5E6E"/>
           </w:tcPr>
           <w:p>
@@ -1913,6 +1983,10 @@
         <w:tc>
           <w:tcPr>
             <w:tcW w:w="2561" w:type="dxa"/>
+            <w:tcBorders>
+              <w:top w:val="nil"/>
+              <w:bottom w:val="nil"/>
+            </w:tcBorders>
             <w:shd w:val="clear" w:color="auto" w:fill="EB5E6E"/>
           </w:tcPr>
           <w:p>
@@ -2017,6 +2091,10 @@
         <w:tc>
           <w:tcPr>
             <w:tcW w:w="2561" w:type="dxa"/>
+            <w:tcBorders>
+              <w:top w:val="nil"/>
+              <w:bottom w:val="nil"/>
+            </w:tcBorders>
             <w:shd w:val="clear" w:color="auto" w:fill="A2AEB2"/>
           </w:tcPr>
           <w:p>
@@ -2096,6 +2174,10 @@
         <w:tc>
           <w:tcPr>
             <w:tcW w:w="2561" w:type="dxa"/>
+            <w:tcBorders>
+              <w:top w:val="nil"/>
+              <w:bottom w:val="nil"/>
+            </w:tcBorders>
             <w:shd w:val="clear" w:color="auto" w:fill="A2AEB2"/>
           </w:tcPr>
           <w:p>
@@ -2281,6 +2363,10 @@
         <w:tc>
           <w:tcPr>
             <w:tcW w:w="2561" w:type="dxa"/>
+            <w:tcBorders>
+              <w:top w:val="nil"/>
+              <w:bottom w:val="nil"/>
+            </w:tcBorders>
             <w:shd w:val="clear" w:color="auto" w:fill="A2AEB2"/>
           </w:tcPr>
           <w:p>
@@ -2385,6 +2471,10 @@
         <w:tc>
           <w:tcPr>
             <w:tcW w:w="2561" w:type="dxa"/>
+            <w:tcBorders>
+              <w:top w:val="nil"/>
+              <w:bottom w:val="nil"/>
+            </w:tcBorders>
             <w:shd w:val="clear" w:color="auto" w:fill="A2AEB2"/>
           </w:tcPr>
           <w:p>
@@ -2503,6 +2593,10 @@
         <w:tc>
           <w:tcPr>
             <w:tcW w:w="2561" w:type="dxa"/>
+            <w:tcBorders>
+              <w:top w:val="nil"/>
+              <w:bottom w:val="nil"/>
+            </w:tcBorders>
             <w:shd w:val="clear" w:color="auto" w:fill="A2AEB2"/>
           </w:tcPr>
           <w:p>
@@ -2607,6 +2701,10 @@
         <w:tc>
           <w:tcPr>
             <w:tcW w:w="2561" w:type="dxa"/>
+            <w:tcBorders>
+              <w:top w:val="nil"/>
+              <w:bottom w:val="nil"/>
+            </w:tcBorders>
             <w:shd w:val="clear" w:color="auto" w:fill="A2AEB2"/>
           </w:tcPr>
           <w:p>
@@ -2711,6 +2809,10 @@
         <w:tc>
           <w:tcPr>
             <w:tcW w:w="2561" w:type="dxa"/>
+            <w:tcBorders>
+              <w:top w:val="nil"/>
+              <w:bottom w:val="nil"/>
+            </w:tcBorders>
             <w:shd w:val="clear" w:color="auto" w:fill="36AE9B"/>
           </w:tcPr>
           <w:p>
@@ -2793,6 +2895,10 @@
         <w:tc>
           <w:tcPr>
             <w:tcW w:w="2561" w:type="dxa"/>
+            <w:tcBorders>
+              <w:top w:val="nil"/>
+              <w:bottom w:val="nil"/>
+            </w:tcBorders>
             <w:shd w:val="clear" w:color="auto" w:fill="36AE9B"/>
           </w:tcPr>
           <w:p>
@@ -2918,6 +3024,10 @@
         <w:tc>
           <w:tcPr>
             <w:tcW w:w="2561" w:type="dxa"/>
+            <w:tcBorders>
+              <w:top w:val="nil"/>
+              <w:bottom w:val="nil"/>
+            </w:tcBorders>
             <w:shd w:val="clear" w:color="auto" w:fill="36AE9B"/>
           </w:tcPr>
           <w:p>
@@ -3022,6 +3132,10 @@
         <w:tc>
           <w:tcPr>
             <w:tcW w:w="2561" w:type="dxa"/>
+            <w:tcBorders>
+              <w:top w:val="nil"/>
+              <w:bottom w:val="nil"/>
+            </w:tcBorders>
             <w:shd w:val="clear" w:color="auto" w:fill="36AE9B"/>
           </w:tcPr>
           <w:p>
@@ -3140,6 +3254,10 @@
         <w:tc>
           <w:tcPr>
             <w:tcW w:w="2561" w:type="dxa"/>
+            <w:tcBorders>
+              <w:top w:val="nil"/>
+              <w:bottom w:val="nil"/>
+            </w:tcBorders>
             <w:shd w:val="clear" w:color="auto" w:fill="36AE9B"/>
           </w:tcPr>
           <w:p>
@@ -3241,6 +3359,10 @@
         <w:tc>
           <w:tcPr>
             <w:tcW w:w="2561" w:type="dxa"/>
+            <w:tcBorders>
+              <w:top w:val="nil"/>
+              <w:bottom w:val="nil"/>
+            </w:tcBorders>
             <w:shd w:val="clear" w:color="auto" w:fill="0070C0"/>
           </w:tcPr>
           <w:p>
@@ -3361,6 +3483,10 @@
         <w:tc>
           <w:tcPr>
             <w:tcW w:w="2561" w:type="dxa"/>
+            <w:tcBorders>
+              <w:top w:val="nil"/>
+              <w:bottom w:val="nil"/>
+            </w:tcBorders>
             <w:shd w:val="clear" w:color="auto" w:fill="0070C0"/>
           </w:tcPr>
           <w:p>
@@ -3488,6 +3614,10 @@
         <w:tc>
           <w:tcPr>
             <w:tcW w:w="2561" w:type="dxa"/>
+            <w:tcBorders>
+              <w:top w:val="nil"/>
+              <w:bottom w:val="nil"/>
+            </w:tcBorders>
             <w:shd w:val="clear" w:color="auto" w:fill="0070C0"/>
           </w:tcPr>
           <w:p>
@@ -3597,6 +3727,10 @@
         <w:tc>
           <w:tcPr>
             <w:tcW w:w="2561" w:type="dxa"/>
+            <w:tcBorders>
+              <w:top w:val="nil"/>
+              <w:bottom w:val="nil"/>
+            </w:tcBorders>
             <w:shd w:val="clear" w:color="auto" w:fill="0070C0"/>
           </w:tcPr>
           <w:p>
@@ -3701,6 +3835,10 @@
         <w:tc>
           <w:tcPr>
             <w:tcW w:w="2561" w:type="dxa"/>
+            <w:tcBorders>
+              <w:top w:val="nil"/>
+              <w:bottom w:val="nil"/>
+            </w:tcBorders>
             <w:shd w:val="clear" w:color="auto" w:fill="0070C0"/>
           </w:tcPr>
           <w:p>
@@ -3819,6 +3957,10 @@
         <w:tc>
           <w:tcPr>
             <w:tcW w:w="2561" w:type="dxa"/>
+            <w:tcBorders>
+              <w:top w:val="nil"/>
+              <w:bottom w:val="nil"/>
+            </w:tcBorders>
             <w:shd w:val="clear" w:color="auto" w:fill="0070C0"/>
           </w:tcPr>
           <w:p>
@@ -3923,6 +4065,10 @@
         <w:tc>
           <w:tcPr>
             <w:tcW w:w="2561" w:type="dxa"/>
+            <w:tcBorders>
+              <w:top w:val="nil"/>
+              <w:bottom w:val="nil"/>
+            </w:tcBorders>
             <w:shd w:val="clear" w:color="auto" w:fill="000000" w:themeFill="text1"/>
           </w:tcPr>
           <w:p>
@@ -4044,6 +4190,10 @@
         <w:tc>
           <w:tcPr>
             <w:tcW w:w="2561" w:type="dxa"/>
+            <w:tcBorders>
+              <w:top w:val="nil"/>
+              <w:bottom w:val="nil"/>
+            </w:tcBorders>
             <w:shd w:val="clear" w:color="auto" w:fill="000000" w:themeFill="text1"/>
           </w:tcPr>
           <w:p>
@@ -4202,6 +4352,10 @@
         <w:tc>
           <w:tcPr>
             <w:tcW w:w="2561" w:type="dxa"/>
+            <w:tcBorders>
+              <w:top w:val="nil"/>
+              <w:bottom w:val="nil"/>
+            </w:tcBorders>
             <w:shd w:val="clear" w:color="auto" w:fill="000000" w:themeFill="text1"/>
           </w:tcPr>
           <w:p>
@@ -4334,6 +4488,10 @@
         <w:tc>
           <w:tcPr>
             <w:tcW w:w="2561" w:type="dxa"/>
+            <w:tcBorders>
+              <w:top w:val="nil"/>
+              <w:bottom w:val="nil"/>
+            </w:tcBorders>
             <w:shd w:val="clear" w:color="auto" w:fill="000000" w:themeFill="text1"/>
           </w:tcPr>
           <w:p>
@@ -4438,6 +4596,10 @@
         <w:tc>
           <w:tcPr>
             <w:tcW w:w="2561" w:type="dxa"/>
+            <w:tcBorders>
+              <w:top w:val="nil"/>
+              <w:bottom w:val="nil"/>
+            </w:tcBorders>
             <w:shd w:val="clear" w:color="auto" w:fill="000000" w:themeFill="text1"/>
           </w:tcPr>
           <w:p>
@@ -4540,6 +4702,9 @@
         <w:tc>
           <w:tcPr>
             <w:tcW w:w="2561" w:type="dxa"/>
+            <w:tcBorders>
+              <w:top w:val="nil"/>
+            </w:tcBorders>
             <w:shd w:val="clear" w:color="auto" w:fill="000000" w:themeFill="text1"/>
           </w:tcPr>
           <w:p>
@@ -5439,6 +5604,7 @@
   <w:style w:type="character" w:default="1" w:styleId="Standaardalinea-lettertype">
     <w:name w:val="Default Paragraph Font"/>
     <w:uiPriority w:val="1"/>
+    <w:semiHidden/>
     <w:unhideWhenUsed/>
   </w:style>
   <w:style w:type="table" w:default="1" w:styleId="Standaardtabel">

</xml_diff>